<commit_message>
OS lab3 push, MOC materials update, DSA lab3 update
</commit_message>
<xml_diff>
--- a/OS materials 202/labsheets/os labsheet3.docx
+++ b/OS materials 202/labsheets/os labsheet3.docx
@@ -304,6 +304,7 @@
         <w:rPr>
           <w:rFonts w:ascii="Arial" w:hAnsi="Arial" w:cs="Arial"/>
           <w:b/>
+          <w:noProof/>
           <w:color w:val="92D050"/>
           <w:sz w:val="24"/>
           <w:szCs w:val="24"/>
@@ -358,6 +359,7 @@
         <w:rPr>
           <w:rFonts w:ascii="Arial" w:hAnsi="Arial" w:cs="Arial"/>
           <w:b/>
+          <w:noProof/>
           <w:color w:val="92D050"/>
           <w:sz w:val="24"/>
           <w:szCs w:val="24"/>
@@ -438,6 +440,7 @@
         <w:rPr>
           <w:rFonts w:ascii="Arial" w:hAnsi="Arial" w:cs="Arial"/>
           <w:b/>
+          <w:noProof/>
           <w:color w:val="92D050"/>
           <w:sz w:val="24"/>
           <w:szCs w:val="24"/>
@@ -579,6 +582,7 @@
         <w:rPr>
           <w:rFonts w:ascii="Arial" w:hAnsi="Arial" w:cs="Arial"/>
           <w:b/>
+          <w:noProof/>
           <w:color w:val="92D050"/>
           <w:sz w:val="24"/>
           <w:szCs w:val="24"/>
@@ -633,6 +637,7 @@
         <w:rPr>
           <w:rFonts w:ascii="Arial" w:hAnsi="Arial" w:cs="Arial"/>
           <w:b/>
+          <w:noProof/>
           <w:color w:val="92D050"/>
           <w:sz w:val="24"/>
           <w:szCs w:val="24"/>
@@ -684,6 +689,7 @@
         <w:rPr>
           <w:rFonts w:ascii="Arial" w:hAnsi="Arial" w:cs="Arial"/>
           <w:b/>
+          <w:noProof/>
           <w:color w:val="92D050"/>
           <w:sz w:val="24"/>
           <w:szCs w:val="24"/>
@@ -764,6 +770,7 @@
         <w:rPr>
           <w:rFonts w:ascii="Arial" w:hAnsi="Arial" w:cs="Arial"/>
           <w:b/>
+          <w:noProof/>
           <w:color w:val="92D050"/>
           <w:sz w:val="24"/>
           <w:szCs w:val="24"/>
@@ -818,6 +825,7 @@
         <w:rPr>
           <w:rFonts w:ascii="Arial" w:hAnsi="Arial" w:cs="Arial"/>
           <w:b/>
+          <w:noProof/>
           <w:color w:val="92D050"/>
           <w:sz w:val="24"/>
           <w:szCs w:val="24"/>
@@ -945,9 +953,1909 @@
         </w:rPr>
         <w:br/>
       </w:r>
+      <w:r>
+        <w:rPr>
+          <w:rFonts w:ascii="Arial" w:hAnsi="Arial" w:cs="Arial"/>
+          <w:b/>
+          <w:noProof/>
+          <w:color w:val="92D050"/>
+          <w:sz w:val="24"/>
+          <w:szCs w:val="24"/>
+        </w:rPr>
+        <w:drawing>
+          <wp:inline distT="0" distB="0" distL="0" distR="0" wp14:anchorId="74171BF3" wp14:editId="35982660">
+            <wp:extent cx="3977985" cy="1234547"/>
+            <wp:effectExtent l="0" t="0" r="3810" b="3810"/>
+            <wp:docPr id="1831920103" name="Picture 1"/>
+            <wp:cNvGraphicFramePr>
+              <a:graphicFrameLocks xmlns:a="http://schemas.openxmlformats.org/drawingml/2006/main" noChangeAspect="1"/>
+            </wp:cNvGraphicFramePr>
+            <a:graphic xmlns:a="http://schemas.openxmlformats.org/drawingml/2006/main">
+              <a:graphicData uri="http://schemas.openxmlformats.org/drawingml/2006/picture">
+                <pic:pic xmlns:pic="http://schemas.openxmlformats.org/drawingml/2006/picture">
+                  <pic:nvPicPr>
+                    <pic:cNvPr id="1831920103" name=""/>
+                    <pic:cNvPicPr/>
+                  </pic:nvPicPr>
+                  <pic:blipFill>
+                    <a:blip r:embed="rId17"/>
+                    <a:stretch>
+                      <a:fillRect/>
+                    </a:stretch>
+                  </pic:blipFill>
+                  <pic:spPr>
+                    <a:xfrm>
+                      <a:off x="0" y="0"/>
+                      <a:ext cx="3977985" cy="1234547"/>
+                    </a:xfrm>
+                    <a:prstGeom prst="rect">
+                      <a:avLst/>
+                    </a:prstGeom>
+                  </pic:spPr>
+                </pic:pic>
+              </a:graphicData>
+            </a:graphic>
+          </wp:inline>
+        </w:drawing>
+      </w:r>
+      <w:r>
+        <w:rPr>
+          <w:rFonts w:ascii="Arial" w:hAnsi="Arial" w:cs="Arial"/>
+          <w:b/>
+          <w:color w:val="92D050"/>
+          <w:sz w:val="24"/>
+          <w:szCs w:val="24"/>
+        </w:rPr>
+        <w:br/>
+      </w:r>
+      <w:r>
+        <w:rPr>
+          <w:rFonts w:ascii="Arial" w:hAnsi="Arial" w:cs="Arial"/>
+          <w:b/>
+          <w:noProof/>
+          <w:color w:val="92D050"/>
+          <w:sz w:val="24"/>
+          <w:szCs w:val="24"/>
+        </w:rPr>
+        <w:drawing>
+          <wp:inline distT="0" distB="0" distL="0" distR="0" wp14:anchorId="1EF928D3" wp14:editId="579FF999">
+            <wp:extent cx="4000847" cy="2827265"/>
+            <wp:effectExtent l="0" t="0" r="0" b="0"/>
+            <wp:docPr id="476195899" name="Picture 1"/>
+            <wp:cNvGraphicFramePr>
+              <a:graphicFrameLocks xmlns:a="http://schemas.openxmlformats.org/drawingml/2006/main" noChangeAspect="1"/>
+            </wp:cNvGraphicFramePr>
+            <a:graphic xmlns:a="http://schemas.openxmlformats.org/drawingml/2006/main">
+              <a:graphicData uri="http://schemas.openxmlformats.org/drawingml/2006/picture">
+                <pic:pic xmlns:pic="http://schemas.openxmlformats.org/drawingml/2006/picture">
+                  <pic:nvPicPr>
+                    <pic:cNvPr id="476195899" name=""/>
+                    <pic:cNvPicPr/>
+                  </pic:nvPicPr>
+                  <pic:blipFill>
+                    <a:blip r:embed="rId18"/>
+                    <a:stretch>
+                      <a:fillRect/>
+                    </a:stretch>
+                  </pic:blipFill>
+                  <pic:spPr>
+                    <a:xfrm>
+                      <a:off x="0" y="0"/>
+                      <a:ext cx="4000847" cy="2827265"/>
+                    </a:xfrm>
+                    <a:prstGeom prst="rect">
+                      <a:avLst/>
+                    </a:prstGeom>
+                  </pic:spPr>
+                </pic:pic>
+              </a:graphicData>
+            </a:graphic>
+          </wp:inline>
+        </w:drawing>
+      </w:r>
+    </w:p>
+    <w:p>
+      <w:pPr>
+        <w:pStyle w:val="ListParagraph"/>
+        <w:numPr>
+          <w:ilvl w:val="1"/>
+          <w:numId w:val="1"/>
+        </w:numPr>
+        <w:rPr>
+          <w:rFonts w:ascii="Arial" w:hAnsi="Arial" w:cs="Arial"/>
+          <w:b/>
+          <w:color w:val="92D050"/>
+          <w:sz w:val="24"/>
+          <w:szCs w:val="24"/>
+        </w:rPr>
+      </w:pPr>
+      <w:r>
+        <w:rPr>
+          <w:rFonts w:ascii="Arial" w:hAnsi="Arial" w:cs="Arial"/>
+          <w:b/>
+          <w:color w:val="92D050"/>
+          <w:sz w:val="24"/>
+          <w:szCs w:val="24"/>
+        </w:rPr>
+        <w:t>To concatenate two strings and find the length of the resultant string.</w:t>
+      </w:r>
+      <w:r>
+        <w:rPr>
+          <w:rFonts w:ascii="Arial" w:hAnsi="Arial" w:cs="Arial"/>
+          <w:b/>
+          <w:color w:val="92D050"/>
+          <w:sz w:val="24"/>
+          <w:szCs w:val="24"/>
+        </w:rPr>
+        <w:br/>
+      </w:r>
+      <w:r>
+        <w:rPr>
+          <w:rFonts w:ascii="Arial" w:hAnsi="Arial" w:cs="Arial"/>
+          <w:b/>
+          <w:noProof/>
+          <w:color w:val="92D050"/>
+          <w:sz w:val="24"/>
+          <w:szCs w:val="24"/>
+        </w:rPr>
+        <w:drawing>
+          <wp:inline distT="0" distB="0" distL="0" distR="0" wp14:anchorId="57570A9E" wp14:editId="413F2F62">
+            <wp:extent cx="4259949" cy="2011854"/>
+            <wp:effectExtent l="0" t="0" r="7620" b="7620"/>
+            <wp:docPr id="710950303" name="Picture 1"/>
+            <wp:cNvGraphicFramePr>
+              <a:graphicFrameLocks xmlns:a="http://schemas.openxmlformats.org/drawingml/2006/main" noChangeAspect="1"/>
+            </wp:cNvGraphicFramePr>
+            <a:graphic xmlns:a="http://schemas.openxmlformats.org/drawingml/2006/main">
+              <a:graphicData uri="http://schemas.openxmlformats.org/drawingml/2006/picture">
+                <pic:pic xmlns:pic="http://schemas.openxmlformats.org/drawingml/2006/picture">
+                  <pic:nvPicPr>
+                    <pic:cNvPr id="710950303" name=""/>
+                    <pic:cNvPicPr/>
+                  </pic:nvPicPr>
+                  <pic:blipFill>
+                    <a:blip r:embed="rId19"/>
+                    <a:stretch>
+                      <a:fillRect/>
+                    </a:stretch>
+                  </pic:blipFill>
+                  <pic:spPr>
+                    <a:xfrm>
+                      <a:off x="0" y="0"/>
+                      <a:ext cx="4259949" cy="2011854"/>
+                    </a:xfrm>
+                    <a:prstGeom prst="rect">
+                      <a:avLst/>
+                    </a:prstGeom>
+                  </pic:spPr>
+                </pic:pic>
+              </a:graphicData>
+            </a:graphic>
+          </wp:inline>
+        </w:drawing>
+      </w:r>
+      <w:r>
+        <w:rPr>
+          <w:rFonts w:ascii="Arial" w:hAnsi="Arial" w:cs="Arial"/>
+          <w:b/>
+          <w:color w:val="92D050"/>
+          <w:sz w:val="24"/>
+          <w:szCs w:val="24"/>
+        </w:rPr>
+        <w:br/>
+      </w:r>
+      <w:r>
+        <w:rPr>
+          <w:rFonts w:ascii="Arial" w:hAnsi="Arial" w:cs="Arial"/>
+          <w:b/>
+          <w:noProof/>
+          <w:color w:val="92D050"/>
+          <w:sz w:val="24"/>
+          <w:szCs w:val="24"/>
+        </w:rPr>
+        <w:drawing>
+          <wp:inline distT="0" distB="0" distL="0" distR="0" wp14:anchorId="3CC5CD68" wp14:editId="0B65EBD9">
+            <wp:extent cx="3162574" cy="1044030"/>
+            <wp:effectExtent l="0" t="0" r="0" b="3810"/>
+            <wp:docPr id="196283880" name="Picture 1"/>
+            <wp:cNvGraphicFramePr>
+              <a:graphicFrameLocks xmlns:a="http://schemas.openxmlformats.org/drawingml/2006/main" noChangeAspect="1"/>
+            </wp:cNvGraphicFramePr>
+            <a:graphic xmlns:a="http://schemas.openxmlformats.org/drawingml/2006/main">
+              <a:graphicData uri="http://schemas.openxmlformats.org/drawingml/2006/picture">
+                <pic:pic xmlns:pic="http://schemas.openxmlformats.org/drawingml/2006/picture">
+                  <pic:nvPicPr>
+                    <pic:cNvPr id="196283880" name=""/>
+                    <pic:cNvPicPr/>
+                  </pic:nvPicPr>
+                  <pic:blipFill>
+                    <a:blip r:embed="rId20"/>
+                    <a:stretch>
+                      <a:fillRect/>
+                    </a:stretch>
+                  </pic:blipFill>
+                  <pic:spPr>
+                    <a:xfrm>
+                      <a:off x="0" y="0"/>
+                      <a:ext cx="3162574" cy="1044030"/>
+                    </a:xfrm>
+                    <a:prstGeom prst="rect">
+                      <a:avLst/>
+                    </a:prstGeom>
+                  </pic:spPr>
+                </pic:pic>
+              </a:graphicData>
+            </a:graphic>
+          </wp:inline>
+        </w:drawing>
+      </w:r>
+    </w:p>
+    <w:p>
+      <w:pPr>
+        <w:pStyle w:val="ListParagraph"/>
+        <w:numPr>
+          <w:ilvl w:val="1"/>
+          <w:numId w:val="1"/>
+        </w:numPr>
+        <w:rPr>
+          <w:rFonts w:ascii="Arial" w:hAnsi="Arial" w:cs="Arial"/>
+          <w:b/>
+          <w:color w:val="92D050"/>
+          <w:sz w:val="24"/>
+          <w:szCs w:val="24"/>
+        </w:rPr>
+      </w:pPr>
+      <w:r>
+        <w:rPr>
+          <w:rFonts w:ascii="Arial" w:hAnsi="Arial" w:cs="Arial"/>
+          <w:b/>
+          <w:color w:val="92D050"/>
+          <w:sz w:val="24"/>
+          <w:szCs w:val="24"/>
+        </w:rPr>
+        <w:t>To concatenate the contents of two files</w:t>
+      </w:r>
+      <w:r>
+        <w:rPr>
+          <w:rFonts w:ascii="Arial" w:hAnsi="Arial" w:cs="Arial"/>
+          <w:b/>
+          <w:color w:val="92D050"/>
+          <w:sz w:val="24"/>
+          <w:szCs w:val="24"/>
+        </w:rPr>
+        <w:br/>
+      </w:r>
+      <w:r>
+        <w:rPr>
+          <w:rFonts w:ascii="Arial" w:hAnsi="Arial" w:cs="Arial"/>
+          <w:b/>
+          <w:noProof/>
+          <w:color w:val="92D050"/>
+          <w:sz w:val="24"/>
+          <w:szCs w:val="24"/>
+        </w:rPr>
+        <w:drawing>
+          <wp:inline distT="0" distB="0" distL="0" distR="0" wp14:anchorId="36EF781A" wp14:editId="1BDF5184">
+            <wp:extent cx="4282811" cy="861135"/>
+            <wp:effectExtent l="0" t="0" r="3810" b="0"/>
+            <wp:docPr id="1720806016" name="Picture 1"/>
+            <wp:cNvGraphicFramePr>
+              <a:graphicFrameLocks xmlns:a="http://schemas.openxmlformats.org/drawingml/2006/main" noChangeAspect="1"/>
+            </wp:cNvGraphicFramePr>
+            <a:graphic xmlns:a="http://schemas.openxmlformats.org/drawingml/2006/main">
+              <a:graphicData uri="http://schemas.openxmlformats.org/drawingml/2006/picture">
+                <pic:pic xmlns:pic="http://schemas.openxmlformats.org/drawingml/2006/picture">
+                  <pic:nvPicPr>
+                    <pic:cNvPr id="1720806016" name=""/>
+                    <pic:cNvPicPr/>
+                  </pic:nvPicPr>
+                  <pic:blipFill>
+                    <a:blip r:embed="rId21"/>
+                    <a:stretch>
+                      <a:fillRect/>
+                    </a:stretch>
+                  </pic:blipFill>
+                  <pic:spPr>
+                    <a:xfrm>
+                      <a:off x="0" y="0"/>
+                      <a:ext cx="4282811" cy="861135"/>
+                    </a:xfrm>
+                    <a:prstGeom prst="rect">
+                      <a:avLst/>
+                    </a:prstGeom>
+                  </pic:spPr>
+                </pic:pic>
+              </a:graphicData>
+            </a:graphic>
+          </wp:inline>
+        </w:drawing>
+      </w:r>
+      <w:r>
+        <w:rPr>
+          <w:rFonts w:ascii="Arial" w:hAnsi="Arial" w:cs="Arial"/>
+          <w:b/>
+          <w:color w:val="92D050"/>
+          <w:sz w:val="24"/>
+          <w:szCs w:val="24"/>
+        </w:rPr>
+        <w:br/>
+      </w:r>
+      <w:r>
+        <w:rPr>
+          <w:rFonts w:ascii="Arial" w:hAnsi="Arial" w:cs="Arial"/>
+          <w:b/>
+          <w:color w:val="92D050"/>
+          <w:sz w:val="24"/>
+          <w:szCs w:val="24"/>
+        </w:rPr>
+        <w:lastRenderedPageBreak/>
+        <w:br/>
+      </w:r>
+      <w:r>
+        <w:rPr>
+          <w:rFonts w:ascii="Arial" w:hAnsi="Arial" w:cs="Arial"/>
+          <w:b/>
+          <w:noProof/>
+          <w:color w:val="92D050"/>
+          <w:sz w:val="24"/>
+          <w:szCs w:val="24"/>
+        </w:rPr>
+        <w:drawing>
+          <wp:inline distT="0" distB="0" distL="0" distR="0" wp14:anchorId="63F8FCD5" wp14:editId="62085E7A">
+            <wp:extent cx="3444538" cy="2667231"/>
+            <wp:effectExtent l="0" t="0" r="3810" b="0"/>
+            <wp:docPr id="1145428542" name="Picture 1"/>
+            <wp:cNvGraphicFramePr>
+              <a:graphicFrameLocks xmlns:a="http://schemas.openxmlformats.org/drawingml/2006/main" noChangeAspect="1"/>
+            </wp:cNvGraphicFramePr>
+            <a:graphic xmlns:a="http://schemas.openxmlformats.org/drawingml/2006/main">
+              <a:graphicData uri="http://schemas.openxmlformats.org/drawingml/2006/picture">
+                <pic:pic xmlns:pic="http://schemas.openxmlformats.org/drawingml/2006/picture">
+                  <pic:nvPicPr>
+                    <pic:cNvPr id="1145428542" name=""/>
+                    <pic:cNvPicPr/>
+                  </pic:nvPicPr>
+                  <pic:blipFill>
+                    <a:blip r:embed="rId22"/>
+                    <a:stretch>
+                      <a:fillRect/>
+                    </a:stretch>
+                  </pic:blipFill>
+                  <pic:spPr>
+                    <a:xfrm>
+                      <a:off x="0" y="0"/>
+                      <a:ext cx="3444538" cy="2667231"/>
+                    </a:xfrm>
+                    <a:prstGeom prst="rect">
+                      <a:avLst/>
+                    </a:prstGeom>
+                  </pic:spPr>
+                </pic:pic>
+              </a:graphicData>
+            </a:graphic>
+          </wp:inline>
+        </w:drawing>
+      </w:r>
+    </w:p>
+    <w:p>
+      <w:pPr>
+        <w:pStyle w:val="ListParagraph"/>
+        <w:numPr>
+          <w:ilvl w:val="1"/>
+          <w:numId w:val="1"/>
+        </w:numPr>
+        <w:rPr>
+          <w:rFonts w:ascii="Arial" w:hAnsi="Arial" w:cs="Arial"/>
+          <w:b/>
+          <w:color w:val="92D050"/>
+          <w:sz w:val="24"/>
+          <w:szCs w:val="24"/>
+        </w:rPr>
+      </w:pPr>
+      <w:r>
+        <w:rPr>
+          <w:rFonts w:ascii="Arial" w:hAnsi="Arial" w:cs="Arial"/>
+          <w:b/>
+          <w:color w:val="92D050"/>
+          <w:sz w:val="24"/>
+          <w:szCs w:val="24"/>
+        </w:rPr>
+        <w:t>Write a shell script that would wait 5 seconds and then display the time.</w:t>
+      </w:r>
+      <w:r>
+        <w:rPr>
+          <w:rFonts w:ascii="Arial" w:hAnsi="Arial" w:cs="Arial"/>
+          <w:b/>
+          <w:color w:val="92D050"/>
+          <w:sz w:val="24"/>
+          <w:szCs w:val="24"/>
+        </w:rPr>
+        <w:br/>
+      </w:r>
+      <w:r>
+        <w:rPr>
+          <w:rFonts w:ascii="Arial" w:hAnsi="Arial" w:cs="Arial"/>
+          <w:b/>
+          <w:noProof/>
+          <w:color w:val="92D050"/>
+          <w:sz w:val="24"/>
+          <w:szCs w:val="24"/>
+        </w:rPr>
+        <w:drawing>
+          <wp:inline distT="0" distB="0" distL="0" distR="0" wp14:anchorId="58679F20" wp14:editId="1A507F65">
+            <wp:extent cx="2705334" cy="746825"/>
+            <wp:effectExtent l="0" t="0" r="0" b="0"/>
+            <wp:docPr id="1884809367" name="Picture 1"/>
+            <wp:cNvGraphicFramePr>
+              <a:graphicFrameLocks xmlns:a="http://schemas.openxmlformats.org/drawingml/2006/main" noChangeAspect="1"/>
+            </wp:cNvGraphicFramePr>
+            <a:graphic xmlns:a="http://schemas.openxmlformats.org/drawingml/2006/main">
+              <a:graphicData uri="http://schemas.openxmlformats.org/drawingml/2006/picture">
+                <pic:pic xmlns:pic="http://schemas.openxmlformats.org/drawingml/2006/picture">
+                  <pic:nvPicPr>
+                    <pic:cNvPr id="1884809367" name=""/>
+                    <pic:cNvPicPr/>
+                  </pic:nvPicPr>
+                  <pic:blipFill>
+                    <a:blip r:embed="rId23"/>
+                    <a:stretch>
+                      <a:fillRect/>
+                    </a:stretch>
+                  </pic:blipFill>
+                  <pic:spPr>
+                    <a:xfrm>
+                      <a:off x="0" y="0"/>
+                      <a:ext cx="2705334" cy="746825"/>
+                    </a:xfrm>
+                    <a:prstGeom prst="rect">
+                      <a:avLst/>
+                    </a:prstGeom>
+                  </pic:spPr>
+                </pic:pic>
+              </a:graphicData>
+            </a:graphic>
+          </wp:inline>
+        </w:drawing>
+      </w:r>
+      <w:r>
+        <w:rPr>
+          <w:rFonts w:ascii="Arial" w:hAnsi="Arial" w:cs="Arial"/>
+          <w:b/>
+          <w:color w:val="92D050"/>
+          <w:sz w:val="24"/>
+          <w:szCs w:val="24"/>
+        </w:rPr>
+        <w:br/>
+      </w:r>
+      <w:r>
+        <w:rPr>
+          <w:rFonts w:ascii="Arial" w:hAnsi="Arial" w:cs="Arial"/>
+          <w:b/>
+          <w:noProof/>
+          <w:color w:val="92D050"/>
+          <w:sz w:val="24"/>
+          <w:szCs w:val="24"/>
+        </w:rPr>
+        <w:drawing>
+          <wp:inline distT="0" distB="0" distL="0" distR="0" wp14:anchorId="75FA52D4" wp14:editId="1F48852E">
+            <wp:extent cx="3970364" cy="632515"/>
+            <wp:effectExtent l="0" t="0" r="0" b="0"/>
+            <wp:docPr id="1014164274" name="Picture 1"/>
+            <wp:cNvGraphicFramePr>
+              <a:graphicFrameLocks xmlns:a="http://schemas.openxmlformats.org/drawingml/2006/main" noChangeAspect="1"/>
+            </wp:cNvGraphicFramePr>
+            <a:graphic xmlns:a="http://schemas.openxmlformats.org/drawingml/2006/main">
+              <a:graphicData uri="http://schemas.openxmlformats.org/drawingml/2006/picture">
+                <pic:pic xmlns:pic="http://schemas.openxmlformats.org/drawingml/2006/picture">
+                  <pic:nvPicPr>
+                    <pic:cNvPr id="1014164274" name=""/>
+                    <pic:cNvPicPr/>
+                  </pic:nvPicPr>
+                  <pic:blipFill>
+                    <a:blip r:embed="rId24"/>
+                    <a:stretch>
+                      <a:fillRect/>
+                    </a:stretch>
+                  </pic:blipFill>
+                  <pic:spPr>
+                    <a:xfrm>
+                      <a:off x="0" y="0"/>
+                      <a:ext cx="3970364" cy="632515"/>
+                    </a:xfrm>
+                    <a:prstGeom prst="rect">
+                      <a:avLst/>
+                    </a:prstGeom>
+                  </pic:spPr>
+                </pic:pic>
+              </a:graphicData>
+            </a:graphic>
+          </wp:inline>
+        </w:drawing>
+      </w:r>
+      <w:r>
+        <w:rPr>
+          <w:rFonts w:ascii="Arial" w:hAnsi="Arial" w:cs="Arial"/>
+          <w:b/>
+          <w:color w:val="92D050"/>
+          <w:sz w:val="24"/>
+          <w:szCs w:val="24"/>
+        </w:rPr>
+        <w:br/>
+      </w:r>
+    </w:p>
+    <w:p>
+      <w:pPr>
+        <w:pStyle w:val="ListParagraph"/>
+        <w:numPr>
+          <w:ilvl w:val="0"/>
+          <w:numId w:val="1"/>
+        </w:numPr>
+        <w:rPr>
+          <w:rFonts w:ascii="Arial" w:hAnsi="Arial" w:cs="Arial"/>
+          <w:b/>
+          <w:color w:val="92D050"/>
+          <w:sz w:val="24"/>
+          <w:szCs w:val="24"/>
+        </w:rPr>
+      </w:pPr>
+      <w:r>
+        <w:rPr>
+          <w:rFonts w:ascii="Arial" w:hAnsi="Arial" w:cs="Arial"/>
+          <w:b/>
+          <w:color w:val="92D050"/>
+          <w:sz w:val="24"/>
+          <w:szCs w:val="24"/>
+        </w:rPr>
+        <w:t>The length and breadth of a rectangle and radius of a circle are provided as user input. Write a shell script that will calculate the area and perimeter of the rectangle and the area and circumference of the circle.</w:t>
+      </w:r>
+      <w:r>
+        <w:rPr>
+          <w:rFonts w:ascii="Arial" w:hAnsi="Arial" w:cs="Arial"/>
+          <w:b/>
+          <w:color w:val="92D050"/>
+          <w:sz w:val="24"/>
+          <w:szCs w:val="24"/>
+        </w:rPr>
+        <w:br/>
+      </w:r>
+      <w:r>
+        <w:rPr>
+          <w:rFonts w:ascii="Arial" w:hAnsi="Arial" w:cs="Arial"/>
+          <w:b/>
+          <w:noProof/>
+          <w:color w:val="92D050"/>
+          <w:sz w:val="24"/>
+          <w:szCs w:val="24"/>
+        </w:rPr>
+        <w:drawing>
+          <wp:inline distT="0" distB="0" distL="0" distR="0" wp14:anchorId="7516A212" wp14:editId="005484BA">
+            <wp:extent cx="4625741" cy="3398815"/>
+            <wp:effectExtent l="0" t="0" r="3810" b="0"/>
+            <wp:docPr id="1602265402" name="Picture 1"/>
+            <wp:cNvGraphicFramePr>
+              <a:graphicFrameLocks xmlns:a="http://schemas.openxmlformats.org/drawingml/2006/main" noChangeAspect="1"/>
+            </wp:cNvGraphicFramePr>
+            <a:graphic xmlns:a="http://schemas.openxmlformats.org/drawingml/2006/main">
+              <a:graphicData uri="http://schemas.openxmlformats.org/drawingml/2006/picture">
+                <pic:pic xmlns:pic="http://schemas.openxmlformats.org/drawingml/2006/picture">
+                  <pic:nvPicPr>
+                    <pic:cNvPr id="1602265402" name=""/>
+                    <pic:cNvPicPr/>
+                  </pic:nvPicPr>
+                  <pic:blipFill>
+                    <a:blip r:embed="rId25"/>
+                    <a:stretch>
+                      <a:fillRect/>
+                    </a:stretch>
+                  </pic:blipFill>
+                  <pic:spPr>
+                    <a:xfrm>
+                      <a:off x="0" y="0"/>
+                      <a:ext cx="4625741" cy="3398815"/>
+                    </a:xfrm>
+                    <a:prstGeom prst="rect">
+                      <a:avLst/>
+                    </a:prstGeom>
+                  </pic:spPr>
+                </pic:pic>
+              </a:graphicData>
+            </a:graphic>
+          </wp:inline>
+        </w:drawing>
+      </w:r>
+      <w:r>
+        <w:rPr>
+          <w:rFonts w:ascii="Arial" w:hAnsi="Arial" w:cs="Arial"/>
+          <w:b/>
+          <w:color w:val="92D050"/>
+          <w:sz w:val="24"/>
+          <w:szCs w:val="24"/>
+        </w:rPr>
+        <w:br/>
+      </w:r>
+      <w:r>
+        <w:rPr>
+          <w:rFonts w:ascii="Arial" w:hAnsi="Arial" w:cs="Arial"/>
+          <w:b/>
+          <w:color w:val="92D050"/>
+          <w:sz w:val="24"/>
+          <w:szCs w:val="24"/>
+        </w:rPr>
+        <w:lastRenderedPageBreak/>
+        <w:br/>
+      </w:r>
+      <w:r>
+        <w:rPr>
+          <w:rFonts w:ascii="Arial" w:hAnsi="Arial" w:cs="Arial"/>
+          <w:b/>
+          <w:noProof/>
+          <w:color w:val="92D050"/>
+          <w:sz w:val="24"/>
+          <w:szCs w:val="24"/>
+        </w:rPr>
+        <w:drawing>
+          <wp:inline distT="0" distB="0" distL="0" distR="0" wp14:anchorId="703287A4" wp14:editId="5D8AA419">
+            <wp:extent cx="3513124" cy="1691787"/>
+            <wp:effectExtent l="0" t="0" r="0" b="3810"/>
+            <wp:docPr id="534004523" name="Picture 1"/>
+            <wp:cNvGraphicFramePr>
+              <a:graphicFrameLocks xmlns:a="http://schemas.openxmlformats.org/drawingml/2006/main" noChangeAspect="1"/>
+            </wp:cNvGraphicFramePr>
+            <a:graphic xmlns:a="http://schemas.openxmlformats.org/drawingml/2006/main">
+              <a:graphicData uri="http://schemas.openxmlformats.org/drawingml/2006/picture">
+                <pic:pic xmlns:pic="http://schemas.openxmlformats.org/drawingml/2006/picture">
+                  <pic:nvPicPr>
+                    <pic:cNvPr id="534004523" name=""/>
+                    <pic:cNvPicPr/>
+                  </pic:nvPicPr>
+                  <pic:blipFill>
+                    <a:blip r:embed="rId26"/>
+                    <a:stretch>
+                      <a:fillRect/>
+                    </a:stretch>
+                  </pic:blipFill>
+                  <pic:spPr>
+                    <a:xfrm>
+                      <a:off x="0" y="0"/>
+                      <a:ext cx="3513124" cy="1691787"/>
+                    </a:xfrm>
+                    <a:prstGeom prst="rect">
+                      <a:avLst/>
+                    </a:prstGeom>
+                  </pic:spPr>
+                </pic:pic>
+              </a:graphicData>
+            </a:graphic>
+          </wp:inline>
+        </w:drawing>
+      </w:r>
+    </w:p>
+    <w:p>
+      <w:pPr>
+        <w:pStyle w:val="ListParagraph"/>
+        <w:numPr>
+          <w:ilvl w:val="0"/>
+          <w:numId w:val="1"/>
+        </w:numPr>
+        <w:rPr>
+          <w:rFonts w:ascii="Arial" w:hAnsi="Arial" w:cs="Arial"/>
+          <w:b/>
+          <w:color w:val="92D050"/>
+          <w:sz w:val="24"/>
+          <w:szCs w:val="24"/>
+        </w:rPr>
+      </w:pPr>
+      <w:r>
+        <w:rPr>
+          <w:rFonts w:ascii="Arial" w:hAnsi="Arial" w:cs="Arial"/>
+          <w:b/>
+          <w:color w:val="92D050"/>
+          <w:sz w:val="24"/>
+          <w:szCs w:val="24"/>
+        </w:rPr>
+        <w:t>Write a menu driven shell program to read two numbers and print the results of all the arithmetic operations. ( + , - , * , / , % , ++ , -- )</w:t>
+      </w:r>
+      <w:r>
+        <w:rPr>
+          <w:rFonts w:ascii="Arial" w:hAnsi="Arial" w:cs="Arial"/>
+          <w:b/>
+          <w:color w:val="92D050"/>
+          <w:sz w:val="24"/>
+          <w:szCs w:val="24"/>
+        </w:rPr>
+        <w:br/>
+      </w:r>
+      <w:r>
+        <w:rPr>
+          <w:rFonts w:ascii="Arial" w:hAnsi="Arial" w:cs="Arial"/>
+          <w:b/>
+          <w:color w:val="92D050"/>
+          <w:sz w:val="24"/>
+          <w:szCs w:val="24"/>
+        </w:rPr>
+        <w:drawing>
+          <wp:inline distT="0" distB="0" distL="0" distR="0" wp14:anchorId="287DA80C" wp14:editId="29D7C962">
+            <wp:extent cx="5731510" cy="5731510"/>
+            <wp:effectExtent l="0" t="0" r="2540" b="2540"/>
+            <wp:docPr id="2133443627" name="Picture 1"/>
+            <wp:cNvGraphicFramePr>
+              <a:graphicFrameLocks xmlns:a="http://schemas.openxmlformats.org/drawingml/2006/main" noChangeAspect="1"/>
+            </wp:cNvGraphicFramePr>
+            <a:graphic xmlns:a="http://schemas.openxmlformats.org/drawingml/2006/main">
+              <a:graphicData uri="http://schemas.openxmlformats.org/drawingml/2006/picture">
+                <pic:pic xmlns:pic="http://schemas.openxmlformats.org/drawingml/2006/picture">
+                  <pic:nvPicPr>
+                    <pic:cNvPr id="2133443627" name=""/>
+                    <pic:cNvPicPr/>
+                  </pic:nvPicPr>
+                  <pic:blipFill>
+                    <a:blip r:embed="rId27"/>
+                    <a:stretch>
+                      <a:fillRect/>
+                    </a:stretch>
+                  </pic:blipFill>
+                  <pic:spPr>
+                    <a:xfrm>
+                      <a:off x="0" y="0"/>
+                      <a:ext cx="5731510" cy="5731510"/>
+                    </a:xfrm>
+                    <a:prstGeom prst="rect">
+                      <a:avLst/>
+                    </a:prstGeom>
+                  </pic:spPr>
+                </pic:pic>
+              </a:graphicData>
+            </a:graphic>
+          </wp:inline>
+        </w:drawing>
+      </w:r>
+      <w:r>
+        <w:rPr>
+          <w:rFonts w:ascii="Arial" w:hAnsi="Arial" w:cs="Arial"/>
+          <w:b/>
+          <w:color w:val="92D050"/>
+          <w:sz w:val="24"/>
+          <w:szCs w:val="24"/>
+        </w:rPr>
+        <w:br/>
+      </w:r>
+      <w:r>
+        <w:rPr>
+          <w:rFonts w:ascii="Arial" w:hAnsi="Arial" w:cs="Arial"/>
+          <w:b/>
+          <w:color w:val="92D050"/>
+          <w:sz w:val="24"/>
+          <w:szCs w:val="24"/>
+        </w:rPr>
+        <w:lastRenderedPageBreak/>
+        <w:br/>
+      </w:r>
+      <w:r>
+        <w:rPr>
+          <w:rFonts w:ascii="Arial" w:hAnsi="Arial" w:cs="Arial"/>
+          <w:b/>
+          <w:color w:val="92D050"/>
+          <w:sz w:val="24"/>
+          <w:szCs w:val="24"/>
+        </w:rPr>
+        <w:drawing>
+          <wp:inline distT="0" distB="0" distL="0" distR="0" wp14:anchorId="6925220D" wp14:editId="5098358C">
+            <wp:extent cx="2712955" cy="2491956"/>
+            <wp:effectExtent l="0" t="0" r="0" b="3810"/>
+            <wp:docPr id="1476531256" name="Picture 1"/>
+            <wp:cNvGraphicFramePr>
+              <a:graphicFrameLocks xmlns:a="http://schemas.openxmlformats.org/drawingml/2006/main" noChangeAspect="1"/>
+            </wp:cNvGraphicFramePr>
+            <a:graphic xmlns:a="http://schemas.openxmlformats.org/drawingml/2006/main">
+              <a:graphicData uri="http://schemas.openxmlformats.org/drawingml/2006/picture">
+                <pic:pic xmlns:pic="http://schemas.openxmlformats.org/drawingml/2006/picture">
+                  <pic:nvPicPr>
+                    <pic:cNvPr id="1476531256" name=""/>
+                    <pic:cNvPicPr/>
+                  </pic:nvPicPr>
+                  <pic:blipFill>
+                    <a:blip r:embed="rId28"/>
+                    <a:stretch>
+                      <a:fillRect/>
+                    </a:stretch>
+                  </pic:blipFill>
+                  <pic:spPr>
+                    <a:xfrm>
+                      <a:off x="0" y="0"/>
+                      <a:ext cx="2712955" cy="2491956"/>
+                    </a:xfrm>
+                    <a:prstGeom prst="rect">
+                      <a:avLst/>
+                    </a:prstGeom>
+                  </pic:spPr>
+                </pic:pic>
+              </a:graphicData>
+            </a:graphic>
+          </wp:inline>
+        </w:drawing>
+      </w:r>
+    </w:p>
+    <w:p>
+      <w:pPr>
+        <w:pStyle w:val="ListParagraph"/>
+        <w:numPr>
+          <w:ilvl w:val="0"/>
+          <w:numId w:val="1"/>
+        </w:numPr>
+        <w:rPr>
+          <w:rFonts w:ascii="Arial" w:hAnsi="Arial" w:cs="Arial"/>
+          <w:b/>
+          <w:color w:val="92D050"/>
+          <w:sz w:val="24"/>
+          <w:szCs w:val="24"/>
+        </w:rPr>
+      </w:pPr>
+      <w:r>
+        <w:rPr>
+          <w:rFonts w:ascii="Arial" w:hAnsi="Arial" w:cs="Arial"/>
+          <w:b/>
+          <w:color w:val="92D050"/>
+          <w:sz w:val="24"/>
+          <w:szCs w:val="24"/>
+        </w:rPr>
+        <w:t>Write two separate shell scripts to find the factorial of a number using while statement and for statement</w:t>
+      </w:r>
+      <w:r>
+        <w:rPr>
+          <w:rFonts w:ascii="Arial" w:hAnsi="Arial" w:cs="Arial"/>
+          <w:b/>
+          <w:color w:val="92D050"/>
+          <w:sz w:val="24"/>
+          <w:szCs w:val="24"/>
+        </w:rPr>
+        <w:br/>
+      </w:r>
+      <w:r>
+        <w:rPr>
+          <w:rFonts w:ascii="Arial" w:hAnsi="Arial" w:cs="Arial"/>
+          <w:b/>
+          <w:color w:val="92D050"/>
+          <w:sz w:val="24"/>
+          <w:szCs w:val="24"/>
+        </w:rPr>
+        <w:drawing>
+          <wp:inline distT="0" distB="0" distL="0" distR="0" wp14:anchorId="21FF3762" wp14:editId="56FC7155">
+            <wp:extent cx="3764606" cy="556308"/>
+            <wp:effectExtent l="0" t="0" r="7620" b="0"/>
+            <wp:docPr id="467384349" name="Picture 1"/>
+            <wp:cNvGraphicFramePr>
+              <a:graphicFrameLocks xmlns:a="http://schemas.openxmlformats.org/drawingml/2006/main" noChangeAspect="1"/>
+            </wp:cNvGraphicFramePr>
+            <a:graphic xmlns:a="http://schemas.openxmlformats.org/drawingml/2006/main">
+              <a:graphicData uri="http://schemas.openxmlformats.org/drawingml/2006/picture">
+                <pic:pic xmlns:pic="http://schemas.openxmlformats.org/drawingml/2006/picture">
+                  <pic:nvPicPr>
+                    <pic:cNvPr id="467384349" name=""/>
+                    <pic:cNvPicPr/>
+                  </pic:nvPicPr>
+                  <pic:blipFill>
+                    <a:blip r:embed="rId29"/>
+                    <a:stretch>
+                      <a:fillRect/>
+                    </a:stretch>
+                  </pic:blipFill>
+                  <pic:spPr>
+                    <a:xfrm>
+                      <a:off x="0" y="0"/>
+                      <a:ext cx="3764606" cy="556308"/>
+                    </a:xfrm>
+                    <a:prstGeom prst="rect">
+                      <a:avLst/>
+                    </a:prstGeom>
+                  </pic:spPr>
+                </pic:pic>
+              </a:graphicData>
+            </a:graphic>
+          </wp:inline>
+        </w:drawing>
+      </w:r>
+      <w:r>
+        <w:rPr>
+          <w:rFonts w:ascii="Arial" w:hAnsi="Arial" w:cs="Arial"/>
+          <w:b/>
+          <w:color w:val="92D050"/>
+          <w:sz w:val="24"/>
+          <w:szCs w:val="24"/>
+        </w:rPr>
+        <w:drawing>
+          <wp:inline distT="0" distB="0" distL="0" distR="0" wp14:anchorId="2BCED937" wp14:editId="396FD0F2">
+            <wp:extent cx="4861981" cy="1943268"/>
+            <wp:effectExtent l="0" t="0" r="0" b="0"/>
+            <wp:docPr id="761902990" name="Picture 1"/>
+            <wp:cNvGraphicFramePr>
+              <a:graphicFrameLocks xmlns:a="http://schemas.openxmlformats.org/drawingml/2006/main" noChangeAspect="1"/>
+            </wp:cNvGraphicFramePr>
+            <a:graphic xmlns:a="http://schemas.openxmlformats.org/drawingml/2006/main">
+              <a:graphicData uri="http://schemas.openxmlformats.org/drawingml/2006/picture">
+                <pic:pic xmlns:pic="http://schemas.openxmlformats.org/drawingml/2006/picture">
+                  <pic:nvPicPr>
+                    <pic:cNvPr id="761902990" name=""/>
+                    <pic:cNvPicPr/>
+                  </pic:nvPicPr>
+                  <pic:blipFill>
+                    <a:blip r:embed="rId30"/>
+                    <a:stretch>
+                      <a:fillRect/>
+                    </a:stretch>
+                  </pic:blipFill>
+                  <pic:spPr>
+                    <a:xfrm>
+                      <a:off x="0" y="0"/>
+                      <a:ext cx="4861981" cy="1943268"/>
+                    </a:xfrm>
+                    <a:prstGeom prst="rect">
+                      <a:avLst/>
+                    </a:prstGeom>
+                  </pic:spPr>
+                </pic:pic>
+              </a:graphicData>
+            </a:graphic>
+          </wp:inline>
+        </w:drawing>
+      </w:r>
+    </w:p>
+    <w:p>
+      <w:pPr>
+        <w:pStyle w:val="ListParagraph"/>
+        <w:numPr>
+          <w:ilvl w:val="0"/>
+          <w:numId w:val="1"/>
+        </w:numPr>
+        <w:rPr>
+          <w:rFonts w:ascii="Arial" w:hAnsi="Arial" w:cs="Arial"/>
+          <w:b/>
+          <w:color w:val="92D050"/>
+          <w:sz w:val="24"/>
+          <w:szCs w:val="24"/>
+        </w:rPr>
+      </w:pPr>
+      <w:r>
+        <w:rPr>
+          <w:rFonts w:ascii="Arial" w:hAnsi="Arial" w:cs="Arial"/>
+          <w:b/>
+          <w:color w:val="92D050"/>
+          <w:sz w:val="24"/>
+          <w:szCs w:val="24"/>
+        </w:rPr>
+        <w:t>Given a file of numbers (one number per line), write a shell script that will find the lowest and highest numbe</w:t>
+      </w:r>
+      <w:r>
+        <w:rPr>
+          <w:rFonts w:ascii="Arial" w:hAnsi="Arial" w:cs="Arial"/>
+          <w:b/>
+          <w:color w:val="92D050"/>
+          <w:sz w:val="24"/>
+          <w:szCs w:val="24"/>
+        </w:rPr>
+        <w:t>r.</w:t>
+      </w:r>
+      <w:r>
+        <w:rPr>
+          <w:rFonts w:ascii="Arial" w:hAnsi="Arial" w:cs="Arial"/>
+          <w:b/>
+          <w:color w:val="92D050"/>
+          <w:sz w:val="24"/>
+          <w:szCs w:val="24"/>
+        </w:rPr>
+        <w:br/>
+      </w:r>
+      <w:r>
+        <w:rPr>
+          <w:rFonts w:ascii="Arial" w:hAnsi="Arial" w:cs="Arial"/>
+          <w:b/>
+          <w:color w:val="92D050"/>
+          <w:sz w:val="24"/>
+          <w:szCs w:val="24"/>
+        </w:rPr>
+        <w:drawing>
+          <wp:inline distT="0" distB="0" distL="0" distR="0" wp14:anchorId="185B88CA" wp14:editId="0A9B7F22">
+            <wp:extent cx="3680779" cy="2491956"/>
+            <wp:effectExtent l="0" t="0" r="0" b="3810"/>
+            <wp:docPr id="1059051036" name="Picture 1"/>
+            <wp:cNvGraphicFramePr>
+              <a:graphicFrameLocks xmlns:a="http://schemas.openxmlformats.org/drawingml/2006/main" noChangeAspect="1"/>
+            </wp:cNvGraphicFramePr>
+            <a:graphic xmlns:a="http://schemas.openxmlformats.org/drawingml/2006/main">
+              <a:graphicData uri="http://schemas.openxmlformats.org/drawingml/2006/picture">
+                <pic:pic xmlns:pic="http://schemas.openxmlformats.org/drawingml/2006/picture">
+                  <pic:nvPicPr>
+                    <pic:cNvPr id="1059051036" name=""/>
+                    <pic:cNvPicPr/>
+                  </pic:nvPicPr>
+                  <pic:blipFill>
+                    <a:blip r:embed="rId31"/>
+                    <a:stretch>
+                      <a:fillRect/>
+                    </a:stretch>
+                  </pic:blipFill>
+                  <pic:spPr>
+                    <a:xfrm>
+                      <a:off x="0" y="0"/>
+                      <a:ext cx="3680779" cy="2491956"/>
+                    </a:xfrm>
+                    <a:prstGeom prst="rect">
+                      <a:avLst/>
+                    </a:prstGeom>
+                  </pic:spPr>
+                </pic:pic>
+              </a:graphicData>
+            </a:graphic>
+          </wp:inline>
+        </w:drawing>
+      </w:r>
+      <w:r>
+        <w:rPr>
+          <w:rFonts w:ascii="Arial" w:hAnsi="Arial" w:cs="Arial"/>
+          <w:b/>
+          <w:color w:val="92D050"/>
+          <w:sz w:val="24"/>
+          <w:szCs w:val="24"/>
+        </w:rPr>
+        <w:br/>
+      </w:r>
+      <w:r>
+        <w:rPr>
+          <w:rFonts w:ascii="Arial" w:hAnsi="Arial" w:cs="Arial"/>
+          <w:b/>
+          <w:color w:val="92D050"/>
+          <w:sz w:val="24"/>
+          <w:szCs w:val="24"/>
+        </w:rPr>
+        <w:lastRenderedPageBreak/>
+        <w:drawing>
+          <wp:inline distT="0" distB="0" distL="0" distR="0" wp14:anchorId="73880958" wp14:editId="44DB65BC">
+            <wp:extent cx="3589331" cy="3208298"/>
+            <wp:effectExtent l="0" t="0" r="0" b="0"/>
+            <wp:docPr id="970006103" name="Picture 1"/>
+            <wp:cNvGraphicFramePr>
+              <a:graphicFrameLocks xmlns:a="http://schemas.openxmlformats.org/drawingml/2006/main" noChangeAspect="1"/>
+            </wp:cNvGraphicFramePr>
+            <a:graphic xmlns:a="http://schemas.openxmlformats.org/drawingml/2006/main">
+              <a:graphicData uri="http://schemas.openxmlformats.org/drawingml/2006/picture">
+                <pic:pic xmlns:pic="http://schemas.openxmlformats.org/drawingml/2006/picture">
+                  <pic:nvPicPr>
+                    <pic:cNvPr id="970006103" name=""/>
+                    <pic:cNvPicPr/>
+                  </pic:nvPicPr>
+                  <pic:blipFill>
+                    <a:blip r:embed="rId32"/>
+                    <a:stretch>
+                      <a:fillRect/>
+                    </a:stretch>
+                  </pic:blipFill>
+                  <pic:spPr>
+                    <a:xfrm>
+                      <a:off x="0" y="0"/>
+                      <a:ext cx="3589331" cy="3208298"/>
+                    </a:xfrm>
+                    <a:prstGeom prst="rect">
+                      <a:avLst/>
+                    </a:prstGeom>
+                  </pic:spPr>
+                </pic:pic>
+              </a:graphicData>
+            </a:graphic>
+          </wp:inline>
+        </w:drawing>
+      </w:r>
+      <w:r>
+        <w:rPr>
+          <w:rFonts w:ascii="Arial" w:hAnsi="Arial" w:cs="Arial"/>
+          <w:b/>
+          <w:color w:val="92D050"/>
+          <w:sz w:val="24"/>
+          <w:szCs w:val="24"/>
+        </w:rPr>
+        <w:br/>
+      </w:r>
+      <w:r>
+        <w:rPr>
+          <w:rFonts w:ascii="Arial" w:hAnsi="Arial" w:cs="Arial"/>
+          <w:b/>
+          <w:color w:val="92D050"/>
+          <w:sz w:val="24"/>
+          <w:szCs w:val="24"/>
+        </w:rPr>
+        <w:drawing>
+          <wp:inline distT="0" distB="0" distL="0" distR="0" wp14:anchorId="6438FE4A" wp14:editId="79804122">
+            <wp:extent cx="3589331" cy="586791"/>
+            <wp:effectExtent l="0" t="0" r="0" b="3810"/>
+            <wp:docPr id="1884730117" name="Picture 1"/>
+            <wp:cNvGraphicFramePr>
+              <a:graphicFrameLocks xmlns:a="http://schemas.openxmlformats.org/drawingml/2006/main" noChangeAspect="1"/>
+            </wp:cNvGraphicFramePr>
+            <a:graphic xmlns:a="http://schemas.openxmlformats.org/drawingml/2006/main">
+              <a:graphicData uri="http://schemas.openxmlformats.org/drawingml/2006/picture">
+                <pic:pic xmlns:pic="http://schemas.openxmlformats.org/drawingml/2006/picture">
+                  <pic:nvPicPr>
+                    <pic:cNvPr id="1884730117" name=""/>
+                    <pic:cNvPicPr/>
+                  </pic:nvPicPr>
+                  <pic:blipFill>
+                    <a:blip r:embed="rId33"/>
+                    <a:stretch>
+                      <a:fillRect/>
+                    </a:stretch>
+                  </pic:blipFill>
+                  <pic:spPr>
+                    <a:xfrm>
+                      <a:off x="0" y="0"/>
+                      <a:ext cx="3589331" cy="586791"/>
+                    </a:xfrm>
+                    <a:prstGeom prst="rect">
+                      <a:avLst/>
+                    </a:prstGeom>
+                  </pic:spPr>
+                </pic:pic>
+              </a:graphicData>
+            </a:graphic>
+          </wp:inline>
+        </w:drawing>
+      </w:r>
+    </w:p>
+    <w:p>
+      <w:pPr>
+        <w:pStyle w:val="ListParagraph"/>
+        <w:numPr>
+          <w:ilvl w:val="0"/>
+          <w:numId w:val="1"/>
+        </w:numPr>
+        <w:rPr>
+          <w:rFonts w:ascii="Arial" w:hAnsi="Arial" w:cs="Arial"/>
+          <w:b/>
+          <w:color w:val="92D050"/>
+          <w:sz w:val="24"/>
+          <w:szCs w:val="24"/>
+        </w:rPr>
+      </w:pPr>
+      <w:r>
+        <w:rPr>
+          <w:rFonts w:ascii="Arial" w:hAnsi="Arial" w:cs="Arial"/>
+          <w:b/>
+          <w:color w:val="92D050"/>
+          <w:sz w:val="24"/>
+          <w:szCs w:val="24"/>
+        </w:rPr>
+        <w:t>Write a shell program to read n numbers into an array and display the average of them.</w:t>
+      </w:r>
+      <w:r>
+        <w:rPr>
+          <w:rFonts w:ascii="Arial" w:hAnsi="Arial" w:cs="Arial"/>
+          <w:b/>
+          <w:color w:val="92D050"/>
+          <w:sz w:val="24"/>
+          <w:szCs w:val="24"/>
+        </w:rPr>
+        <w:br/>
+      </w:r>
+      <w:r>
+        <w:rPr>
+          <w:rFonts w:ascii="Arial" w:hAnsi="Arial" w:cs="Arial"/>
+          <w:b/>
+          <w:color w:val="92D050"/>
+          <w:sz w:val="24"/>
+          <w:szCs w:val="24"/>
+        </w:rPr>
+        <w:drawing>
+          <wp:inline distT="0" distB="0" distL="0" distR="0" wp14:anchorId="70C268E1" wp14:editId="6D3E77D9">
+            <wp:extent cx="4458086" cy="3787468"/>
+            <wp:effectExtent l="0" t="0" r="0" b="3810"/>
+            <wp:docPr id="842622820" name="Picture 1"/>
+            <wp:cNvGraphicFramePr>
+              <a:graphicFrameLocks xmlns:a="http://schemas.openxmlformats.org/drawingml/2006/main" noChangeAspect="1"/>
+            </wp:cNvGraphicFramePr>
+            <a:graphic xmlns:a="http://schemas.openxmlformats.org/drawingml/2006/main">
+              <a:graphicData uri="http://schemas.openxmlformats.org/drawingml/2006/picture">
+                <pic:pic xmlns:pic="http://schemas.openxmlformats.org/drawingml/2006/picture">
+                  <pic:nvPicPr>
+                    <pic:cNvPr id="842622820" name=""/>
+                    <pic:cNvPicPr/>
+                  </pic:nvPicPr>
+                  <pic:blipFill>
+                    <a:blip r:embed="rId34"/>
+                    <a:stretch>
+                      <a:fillRect/>
+                    </a:stretch>
+                  </pic:blipFill>
+                  <pic:spPr>
+                    <a:xfrm>
+                      <a:off x="0" y="0"/>
+                      <a:ext cx="4458086" cy="3787468"/>
+                    </a:xfrm>
+                    <a:prstGeom prst="rect">
+                      <a:avLst/>
+                    </a:prstGeom>
+                  </pic:spPr>
+                </pic:pic>
+              </a:graphicData>
+            </a:graphic>
+          </wp:inline>
+        </w:drawing>
+      </w:r>
+      <w:r>
+        <w:rPr>
+          <w:rFonts w:ascii="Arial" w:hAnsi="Arial" w:cs="Arial"/>
+          <w:b/>
+          <w:color w:val="92D050"/>
+          <w:sz w:val="24"/>
+          <w:szCs w:val="24"/>
+        </w:rPr>
+        <w:br/>
+      </w:r>
+      <w:r>
+        <w:rPr>
+          <w:rFonts w:ascii="Arial" w:hAnsi="Arial" w:cs="Arial"/>
+          <w:b/>
+          <w:color w:val="92D050"/>
+          <w:sz w:val="24"/>
+          <w:szCs w:val="24"/>
+        </w:rPr>
+        <w:lastRenderedPageBreak/>
+        <w:br/>
+      </w:r>
+      <w:r>
+        <w:rPr>
+          <w:rFonts w:ascii="Arial" w:hAnsi="Arial" w:cs="Arial"/>
+          <w:b/>
+          <w:color w:val="92D050"/>
+          <w:sz w:val="24"/>
+          <w:szCs w:val="24"/>
+        </w:rPr>
+        <w:drawing>
+          <wp:inline distT="0" distB="0" distL="0" distR="0" wp14:anchorId="605FC035" wp14:editId="545D8BC4">
+            <wp:extent cx="3589331" cy="1790855"/>
+            <wp:effectExtent l="0" t="0" r="0" b="0"/>
+            <wp:docPr id="1669835424" name="Picture 1"/>
+            <wp:cNvGraphicFramePr>
+              <a:graphicFrameLocks xmlns:a="http://schemas.openxmlformats.org/drawingml/2006/main" noChangeAspect="1"/>
+            </wp:cNvGraphicFramePr>
+            <a:graphic xmlns:a="http://schemas.openxmlformats.org/drawingml/2006/main">
+              <a:graphicData uri="http://schemas.openxmlformats.org/drawingml/2006/picture">
+                <pic:pic xmlns:pic="http://schemas.openxmlformats.org/drawingml/2006/picture">
+                  <pic:nvPicPr>
+                    <pic:cNvPr id="1669835424" name=""/>
+                    <pic:cNvPicPr/>
+                  </pic:nvPicPr>
+                  <pic:blipFill>
+                    <a:blip r:embed="rId35"/>
+                    <a:stretch>
+                      <a:fillRect/>
+                    </a:stretch>
+                  </pic:blipFill>
+                  <pic:spPr>
+                    <a:xfrm>
+                      <a:off x="0" y="0"/>
+                      <a:ext cx="3589331" cy="1790855"/>
+                    </a:xfrm>
+                    <a:prstGeom prst="rect">
+                      <a:avLst/>
+                    </a:prstGeom>
+                  </pic:spPr>
+                </pic:pic>
+              </a:graphicData>
+            </a:graphic>
+          </wp:inline>
+        </w:drawing>
+      </w:r>
+    </w:p>
+    <w:p>
+      <w:pPr>
+        <w:pStyle w:val="ListParagraph"/>
+        <w:numPr>
+          <w:ilvl w:val="0"/>
+          <w:numId w:val="1"/>
+        </w:numPr>
+        <w:rPr>
+          <w:rFonts w:ascii="Arial" w:hAnsi="Arial" w:cs="Arial"/>
+          <w:b/>
+          <w:color w:val="92D050"/>
+          <w:sz w:val="24"/>
+          <w:szCs w:val="24"/>
+        </w:rPr>
+      </w:pPr>
+      <w:r>
+        <w:rPr>
+          <w:rFonts w:ascii="Arial" w:hAnsi="Arial" w:cs="Arial"/>
+          <w:b/>
+          <w:noProof/>
+          <w:color w:val="92D050"/>
+          <w:sz w:val="24"/>
+          <w:szCs w:val="24"/>
+        </w:rPr>
+        <mc:AlternateContent>
+          <mc:Choice Requires="wpi">
+            <w:drawing>
+              <wp:anchor distT="0" distB="0" distL="114300" distR="114300" simplePos="0" relativeHeight="251704320" behindDoc="0" locked="0" layoutInCell="1" allowOverlap="1" wp14:anchorId="4EA33D8B" wp14:editId="02BD59D0">
+                <wp:simplePos x="0" y="0"/>
+                <wp:positionH relativeFrom="column">
+                  <wp:posOffset>-3475440</wp:posOffset>
+                </wp:positionH>
+                <wp:positionV relativeFrom="paragraph">
+                  <wp:posOffset>4715630</wp:posOffset>
+                </wp:positionV>
+                <wp:extent cx="23760" cy="892800"/>
+                <wp:effectExtent l="38100" t="38100" r="52705" b="41275"/>
+                <wp:wrapNone/>
+                <wp:docPr id="461662683" name="Ink 44"/>
+                <wp:cNvGraphicFramePr/>
+                <a:graphic xmlns:a="http://schemas.openxmlformats.org/drawingml/2006/main">
+                  <a:graphicData uri="http://schemas.microsoft.com/office/word/2010/wordprocessingInk">
+                    <w14:contentPart bwMode="auto" r:id="rId36">
+                      <w14:nvContentPartPr>
+                        <w14:cNvContentPartPr/>
+                      </w14:nvContentPartPr>
+                      <w14:xfrm>
+                        <a:off x="0" y="0"/>
+                        <a:ext cx="23760" cy="892800"/>
+                      </w14:xfrm>
+                    </w14:contentPart>
+                  </a:graphicData>
+                </a:graphic>
+              </wp:anchor>
+            </w:drawing>
+          </mc:Choice>
+          <mc:Fallback>
+            <w:pict>
+              <v:shapetype w14:anchorId="13B5327B" id="_x0000_t75" coordsize="21600,21600" o:spt="75" o:preferrelative="t" path="m@4@5l@4@11@9@11@9@5xe" filled="f" stroked="f">
+                <v:stroke joinstyle="miter"/>
+                <v:formulas>
+                  <v:f eqn="if lineDrawn pixelLineWidth 0"/>
+                  <v:f eqn="sum @0 1 0"/>
+                  <v:f eqn="sum 0 0 @1"/>
+                  <v:f eqn="prod @2 1 2"/>
+                  <v:f eqn="prod @3 21600 pixelWidth"/>
+                  <v:f eqn="prod @3 21600 pixelHeight"/>
+                  <v:f eqn="sum @0 0 1"/>
+                  <v:f eqn="prod @6 1 2"/>
+                  <v:f eqn="prod @7 21600 pixelWidth"/>
+                  <v:f eqn="sum @8 21600 0"/>
+                  <v:f eqn="prod @7 21600 pixelHeight"/>
+                  <v:f eqn="sum @10 21600 0"/>
+                </v:formulas>
+                <v:path o:extrusionok="f" gradientshapeok="t" o:connecttype="rect"/>
+                <o:lock v:ext="edit" aspectratio="t"/>
+              </v:shapetype>
+              <v:shape id="Ink 44" o:spid="_x0000_s1026" type="#_x0000_t75" style="position:absolute;margin-left:-274.35pt;margin-top:370.6pt;width:3.25pt;height:71.75pt;z-index:251704320;visibility:visible;mso-wrap-style:square;mso-wrap-distance-left:9pt;mso-wrap-distance-top:0;mso-wrap-distance-right:9pt;mso-wrap-distance-bottom:0;mso-position-horizontal:absolute;mso-position-horizontal-relative:text;mso-position-vertical:absolute;mso-position-vertical-relative:text" o:gfxdata="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">
+                <v:imagedata r:id="rId37" o:title=""/>
+              </v:shape>
+            </w:pict>
+          </mc:Fallback>
+        </mc:AlternateContent>
+      </w:r>
+      <w:r>
+        <w:rPr>
+          <w:rFonts w:ascii="Arial" w:hAnsi="Arial" w:cs="Arial"/>
+          <w:b/>
+          <w:color w:val="92D050"/>
+          <w:sz w:val="24"/>
+          <w:szCs w:val="24"/>
+        </w:rPr>
+        <w:t>Write a shell program to print the following Patterns.</w:t>
+      </w:r>
+      <w:r>
+        <w:rPr>
+          <w:rFonts w:ascii="Arial" w:hAnsi="Arial" w:cs="Arial"/>
+          <w:b/>
+          <w:color w:val="92D050"/>
+          <w:sz w:val="24"/>
+          <w:szCs w:val="24"/>
+        </w:rPr>
+        <w:br/>
+      </w:r>
+      <w:r>
+        <w:rPr>
+          <w:rFonts w:ascii="Arial" w:hAnsi="Arial" w:cs="Arial"/>
+          <w:b/>
+          <w:color w:val="92D050"/>
+          <w:sz w:val="24"/>
+          <w:szCs w:val="24"/>
+        </w:rPr>
+        <w:drawing>
+          <wp:inline distT="0" distB="0" distL="0" distR="0" wp14:anchorId="45D0FE4E" wp14:editId="59E08719">
+            <wp:extent cx="1946505" cy="1988820"/>
+            <wp:effectExtent l="0" t="0" r="0" b="0"/>
+            <wp:docPr id="207450083" name="Picture 1"/>
+            <wp:cNvGraphicFramePr>
+              <a:graphicFrameLocks xmlns:a="http://schemas.openxmlformats.org/drawingml/2006/main" noChangeAspect="1"/>
+            </wp:cNvGraphicFramePr>
+            <a:graphic xmlns:a="http://schemas.openxmlformats.org/drawingml/2006/main">
+              <a:graphicData uri="http://schemas.openxmlformats.org/drawingml/2006/picture">
+                <pic:pic xmlns:pic="http://schemas.openxmlformats.org/drawingml/2006/picture">
+                  <pic:nvPicPr>
+                    <pic:cNvPr id="207450083" name=""/>
+                    <pic:cNvPicPr/>
+                  </pic:nvPicPr>
+                  <pic:blipFill>
+                    <a:blip r:embed="rId38"/>
+                    <a:stretch>
+                      <a:fillRect/>
+                    </a:stretch>
+                  </pic:blipFill>
+                  <pic:spPr>
+                    <a:xfrm>
+                      <a:off x="0" y="0"/>
+                      <a:ext cx="1951238" cy="1993655"/>
+                    </a:xfrm>
+                    <a:prstGeom prst="rect">
+                      <a:avLst/>
+                    </a:prstGeom>
+                  </pic:spPr>
+                </pic:pic>
+              </a:graphicData>
+            </a:graphic>
+          </wp:inline>
+        </w:drawing>
+      </w:r>
+      <w:r>
+        <w:rPr>
+          <w:rFonts w:ascii="Arial" w:hAnsi="Arial" w:cs="Arial"/>
+          <w:b/>
+          <w:color w:val="92D050"/>
+          <w:sz w:val="24"/>
+          <w:szCs w:val="24"/>
+        </w:rPr>
+        <w:drawing>
+          <wp:inline distT="0" distB="0" distL="0" distR="0" wp14:anchorId="3DA8E206" wp14:editId="423F9271">
+            <wp:extent cx="3272279" cy="1987550"/>
+            <wp:effectExtent l="0" t="0" r="4445" b="0"/>
+            <wp:docPr id="1061406649" name="Picture 1"/>
+            <wp:cNvGraphicFramePr>
+              <a:graphicFrameLocks xmlns:a="http://schemas.openxmlformats.org/drawingml/2006/main" noChangeAspect="1"/>
+            </wp:cNvGraphicFramePr>
+            <a:graphic xmlns:a="http://schemas.openxmlformats.org/drawingml/2006/main">
+              <a:graphicData uri="http://schemas.openxmlformats.org/drawingml/2006/picture">
+                <pic:pic xmlns:pic="http://schemas.openxmlformats.org/drawingml/2006/picture">
+                  <pic:nvPicPr>
+                    <pic:cNvPr id="1061406649" name=""/>
+                    <pic:cNvPicPr/>
+                  </pic:nvPicPr>
+                  <pic:blipFill>
+                    <a:blip r:embed="rId39"/>
+                    <a:stretch>
+                      <a:fillRect/>
+                    </a:stretch>
+                  </pic:blipFill>
+                  <pic:spPr>
+                    <a:xfrm>
+                      <a:off x="0" y="0"/>
+                      <a:ext cx="3324878" cy="2019498"/>
+                    </a:xfrm>
+                    <a:prstGeom prst="rect">
+                      <a:avLst/>
+                    </a:prstGeom>
+                  </pic:spPr>
+                </pic:pic>
+              </a:graphicData>
+            </a:graphic>
+          </wp:inline>
+        </w:drawing>
+      </w:r>
+      <w:r>
+        <w:rPr>
+          <w:rFonts w:ascii="Arial" w:hAnsi="Arial" w:cs="Arial"/>
+          <w:b/>
+          <w:color w:val="92D050"/>
+          <w:sz w:val="24"/>
+          <w:szCs w:val="24"/>
+        </w:rPr>
+        <w:br/>
+      </w:r>
+      <w:r>
+        <w:rPr>
+          <w:rFonts w:ascii="Arial" w:hAnsi="Arial" w:cs="Arial"/>
+          <w:b/>
+          <w:color w:val="92D050"/>
+          <w:sz w:val="24"/>
+          <w:szCs w:val="24"/>
+        </w:rPr>
+        <w:drawing>
+          <wp:inline distT="0" distB="0" distL="0" distR="0" wp14:anchorId="2C9E929A" wp14:editId="0BB7F8D2">
+            <wp:extent cx="2967888" cy="3063240"/>
+            <wp:effectExtent l="0" t="0" r="4445" b="3810"/>
+            <wp:docPr id="1316964829" name="Picture 1"/>
+            <wp:cNvGraphicFramePr>
+              <a:graphicFrameLocks xmlns:a="http://schemas.openxmlformats.org/drawingml/2006/main" noChangeAspect="1"/>
+            </wp:cNvGraphicFramePr>
+            <a:graphic xmlns:a="http://schemas.openxmlformats.org/drawingml/2006/main">
+              <a:graphicData uri="http://schemas.openxmlformats.org/drawingml/2006/picture">
+                <pic:pic xmlns:pic="http://schemas.openxmlformats.org/drawingml/2006/picture">
+                  <pic:nvPicPr>
+                    <pic:cNvPr id="1316964829" name=""/>
+                    <pic:cNvPicPr/>
+                  </pic:nvPicPr>
+                  <pic:blipFill>
+                    <a:blip r:embed="rId40"/>
+                    <a:stretch>
+                      <a:fillRect/>
+                    </a:stretch>
+                  </pic:blipFill>
+                  <pic:spPr>
+                    <a:xfrm>
+                      <a:off x="0" y="0"/>
+                      <a:ext cx="2978710" cy="3074410"/>
+                    </a:xfrm>
+                    <a:prstGeom prst="rect">
+                      <a:avLst/>
+                    </a:prstGeom>
+                  </pic:spPr>
+                </pic:pic>
+              </a:graphicData>
+            </a:graphic>
+          </wp:inline>
+        </w:drawing>
+      </w:r>
+      <w:r>
+        <w:rPr>
+          <w:rFonts w:ascii="Arial" w:hAnsi="Arial" w:cs="Arial"/>
+          <w:b/>
+          <w:color w:val="92D050"/>
+          <w:sz w:val="24"/>
+          <w:szCs w:val="24"/>
+        </w:rPr>
+        <w:br/>
+      </w:r>
+      <w:r>
+        <w:rPr>
+          <w:rFonts w:ascii="Arial" w:hAnsi="Arial" w:cs="Arial"/>
+          <w:b/>
+          <w:color w:val="92D050"/>
+          <w:sz w:val="24"/>
+          <w:szCs w:val="24"/>
+        </w:rPr>
+        <w:drawing>
+          <wp:inline distT="0" distB="0" distL="0" distR="0" wp14:anchorId="5E2CF6DE" wp14:editId="4FA63280">
+            <wp:extent cx="2720340" cy="2090367"/>
+            <wp:effectExtent l="0" t="0" r="3810" b="5715"/>
+            <wp:docPr id="162012112" name="Picture 1"/>
+            <wp:cNvGraphicFramePr>
+              <a:graphicFrameLocks xmlns:a="http://schemas.openxmlformats.org/drawingml/2006/main" noChangeAspect="1"/>
+            </wp:cNvGraphicFramePr>
+            <a:graphic xmlns:a="http://schemas.openxmlformats.org/drawingml/2006/main">
+              <a:graphicData uri="http://schemas.openxmlformats.org/drawingml/2006/picture">
+                <pic:pic xmlns:pic="http://schemas.openxmlformats.org/drawingml/2006/picture">
+                  <pic:nvPicPr>
+                    <pic:cNvPr id="162012112" name=""/>
+                    <pic:cNvPicPr/>
+                  </pic:nvPicPr>
+                  <pic:blipFill>
+                    <a:blip r:embed="rId41"/>
+                    <a:stretch>
+                      <a:fillRect/>
+                    </a:stretch>
+                  </pic:blipFill>
+                  <pic:spPr>
+                    <a:xfrm>
+                      <a:off x="0" y="0"/>
+                      <a:ext cx="2721087" cy="2090941"/>
+                    </a:xfrm>
+                    <a:prstGeom prst="rect">
+                      <a:avLst/>
+                    </a:prstGeom>
+                  </pic:spPr>
+                </pic:pic>
+              </a:graphicData>
+            </a:graphic>
+          </wp:inline>
+        </w:drawing>
+      </w:r>
+      <w:r>
+        <w:rPr>
+          <w:rFonts w:ascii="Arial" w:hAnsi="Arial" w:cs="Arial"/>
+          <w:b/>
+          <w:color w:val="92D050"/>
+          <w:sz w:val="24"/>
+          <w:szCs w:val="24"/>
+        </w:rPr>
+        <w:br/>
+      </w:r>
+      <w:r>
+        <w:rPr>
+          <w:rFonts w:ascii="Arial" w:hAnsi="Arial" w:cs="Arial"/>
+          <w:b/>
+          <w:color w:val="92D050"/>
+          <w:sz w:val="24"/>
+          <w:szCs w:val="24"/>
+        </w:rPr>
+        <w:lastRenderedPageBreak/>
+        <w:br/>
+      </w:r>
+    </w:p>
+    <w:p>
+      <w:pPr>
+        <w:pStyle w:val="ListParagraph"/>
+        <w:numPr>
+          <w:ilvl w:val="0"/>
+          <w:numId w:val="1"/>
+        </w:numPr>
+        <w:rPr>
+          <w:rFonts w:ascii="Arial" w:hAnsi="Arial" w:cs="Arial"/>
+          <w:b/>
+          <w:color w:val="92D050"/>
+          <w:sz w:val="24"/>
+          <w:szCs w:val="24"/>
+        </w:rPr>
+      </w:pPr>
+      <w:r>
+        <w:rPr>
+          <w:rFonts w:ascii="Arial" w:hAnsi="Arial" w:cs="Arial"/>
+          <w:b/>
+          <w:color w:val="92D050"/>
+          <w:sz w:val="24"/>
+          <w:szCs w:val="24"/>
+        </w:rPr>
+        <w:t>Write a shell program to read two matrices, add them and print the output matrix</w:t>
+      </w:r>
+      <w:r>
+        <w:rPr>
+          <w:rFonts w:ascii="Arial" w:hAnsi="Arial" w:cs="Arial"/>
+          <w:b/>
+          <w:color w:val="92D050"/>
+          <w:sz w:val="24"/>
+          <w:szCs w:val="24"/>
+        </w:rPr>
+        <w:br/>
+      </w:r>
+      <w:r>
+        <w:rPr>
+          <w:rFonts w:ascii="Arial" w:hAnsi="Arial" w:cs="Arial"/>
+          <w:b/>
+          <w:color w:val="92D050"/>
+          <w:sz w:val="24"/>
+          <w:szCs w:val="24"/>
+        </w:rPr>
+        <w:drawing>
+          <wp:inline distT="0" distB="0" distL="0" distR="0" wp14:anchorId="7BF77C2B" wp14:editId="642C717F">
+            <wp:extent cx="5731510" cy="3659505"/>
+            <wp:effectExtent l="0" t="0" r="2540" b="0"/>
+            <wp:docPr id="2137967322" name="Picture 1"/>
+            <wp:cNvGraphicFramePr>
+              <a:graphicFrameLocks xmlns:a="http://schemas.openxmlformats.org/drawingml/2006/main" noChangeAspect="1"/>
+            </wp:cNvGraphicFramePr>
+            <a:graphic xmlns:a="http://schemas.openxmlformats.org/drawingml/2006/main">
+              <a:graphicData uri="http://schemas.openxmlformats.org/drawingml/2006/picture">
+                <pic:pic xmlns:pic="http://schemas.openxmlformats.org/drawingml/2006/picture">
+                  <pic:nvPicPr>
+                    <pic:cNvPr id="2137967322" name=""/>
+                    <pic:cNvPicPr/>
+                  </pic:nvPicPr>
+                  <pic:blipFill>
+                    <a:blip r:embed="rId42"/>
+                    <a:stretch>
+                      <a:fillRect/>
+                    </a:stretch>
+                  </pic:blipFill>
+                  <pic:spPr>
+                    <a:xfrm>
+                      <a:off x="0" y="0"/>
+                      <a:ext cx="5731510" cy="3659505"/>
+                    </a:xfrm>
+                    <a:prstGeom prst="rect">
+                      <a:avLst/>
+                    </a:prstGeom>
+                  </pic:spPr>
+                </pic:pic>
+              </a:graphicData>
+            </a:graphic>
+          </wp:inline>
+        </w:drawing>
+      </w:r>
+      <w:r>
+        <w:rPr>
+          <w:rFonts w:ascii="Arial" w:hAnsi="Arial" w:cs="Arial"/>
+          <w:b/>
+          <w:color w:val="92D050"/>
+          <w:sz w:val="24"/>
+          <w:szCs w:val="24"/>
+        </w:rPr>
+        <w:br/>
+      </w:r>
+      <w:r>
+        <w:rPr>
+          <w:rFonts w:ascii="Arial" w:hAnsi="Arial" w:cs="Arial"/>
+          <w:b/>
+          <w:color w:val="92D050"/>
+          <w:sz w:val="24"/>
+          <w:szCs w:val="24"/>
+        </w:rPr>
+        <w:drawing>
+          <wp:inline distT="0" distB="0" distL="0" distR="0" wp14:anchorId="38FAC934" wp14:editId="08059D72">
+            <wp:extent cx="5349704" cy="4808637"/>
+            <wp:effectExtent l="0" t="0" r="3810" b="0"/>
+            <wp:docPr id="1223636891" name="Picture 1"/>
+            <wp:cNvGraphicFramePr>
+              <a:graphicFrameLocks xmlns:a="http://schemas.openxmlformats.org/drawingml/2006/main" noChangeAspect="1"/>
+            </wp:cNvGraphicFramePr>
+            <a:graphic xmlns:a="http://schemas.openxmlformats.org/drawingml/2006/main">
+              <a:graphicData uri="http://schemas.openxmlformats.org/drawingml/2006/picture">
+                <pic:pic xmlns:pic="http://schemas.openxmlformats.org/drawingml/2006/picture">
+                  <pic:nvPicPr>
+                    <pic:cNvPr id="1223636891" name=""/>
+                    <pic:cNvPicPr/>
+                  </pic:nvPicPr>
+                  <pic:blipFill>
+                    <a:blip r:embed="rId43"/>
+                    <a:stretch>
+                      <a:fillRect/>
+                    </a:stretch>
+                  </pic:blipFill>
+                  <pic:spPr>
+                    <a:xfrm>
+                      <a:off x="0" y="0"/>
+                      <a:ext cx="5349704" cy="4808637"/>
+                    </a:xfrm>
+                    <a:prstGeom prst="rect">
+                      <a:avLst/>
+                    </a:prstGeom>
+                  </pic:spPr>
+                </pic:pic>
+              </a:graphicData>
+            </a:graphic>
+          </wp:inline>
+        </w:drawing>
+      </w:r>
+      <w:r>
+        <w:rPr>
+          <w:rFonts w:ascii="Arial" w:hAnsi="Arial" w:cs="Arial"/>
+          <w:b/>
+          <w:color w:val="92D050"/>
+          <w:sz w:val="24"/>
+          <w:szCs w:val="24"/>
+        </w:rPr>
+        <w:br/>
+      </w:r>
+      <w:r>
+        <w:rPr>
+          <w:rFonts w:ascii="Arial" w:hAnsi="Arial" w:cs="Arial"/>
+          <w:b/>
+          <w:color w:val="92D050"/>
+          <w:sz w:val="24"/>
+          <w:szCs w:val="24"/>
+        </w:rPr>
+        <w:lastRenderedPageBreak/>
+        <w:br/>
+      </w:r>
+    </w:p>
+    <w:p>
+      <w:pPr>
+        <w:pStyle w:val="ListParagraph"/>
+        <w:numPr>
+          <w:ilvl w:val="0"/>
+          <w:numId w:val="1"/>
+        </w:numPr>
+        <w:rPr>
+          <w:rFonts w:ascii="Arial" w:hAnsi="Arial" w:cs="Arial"/>
+          <w:b/>
+          <w:color w:val="92D050"/>
+          <w:sz w:val="24"/>
+          <w:szCs w:val="24"/>
+        </w:rPr>
+      </w:pPr>
+      <w:r>
+        <w:rPr>
+          <w:rFonts w:ascii="Arial" w:hAnsi="Arial" w:cs="Arial"/>
+          <w:b/>
+          <w:color w:val="92D050"/>
+          <w:sz w:val="24"/>
+          <w:szCs w:val="24"/>
+        </w:rPr>
+        <w:t>Write a program to read a matrix and print the transpose of it.</w:t>
+      </w:r>
+      <w:r>
+        <w:rPr>
+          <w:rFonts w:ascii="Arial" w:hAnsi="Arial" w:cs="Arial"/>
+          <w:b/>
+          <w:color w:val="92D050"/>
+          <w:sz w:val="24"/>
+          <w:szCs w:val="24"/>
+        </w:rPr>
+        <w:br/>
+      </w:r>
+      <w:r>
+        <w:rPr>
+          <w:rFonts w:ascii="Arial" w:hAnsi="Arial" w:cs="Arial"/>
+          <w:b/>
+          <w:color w:val="92D050"/>
+          <w:sz w:val="24"/>
+          <w:szCs w:val="24"/>
+        </w:rPr>
+        <w:drawing>
+          <wp:inline distT="0" distB="0" distL="0" distR="0" wp14:anchorId="3B5A21E8" wp14:editId="32A35C59">
+            <wp:extent cx="5731510" cy="3474720"/>
+            <wp:effectExtent l="0" t="0" r="2540" b="0"/>
+            <wp:docPr id="1126617066" name="Picture 1"/>
+            <wp:cNvGraphicFramePr>
+              <a:graphicFrameLocks xmlns:a="http://schemas.openxmlformats.org/drawingml/2006/main" noChangeAspect="1"/>
+            </wp:cNvGraphicFramePr>
+            <a:graphic xmlns:a="http://schemas.openxmlformats.org/drawingml/2006/main">
+              <a:graphicData uri="http://schemas.openxmlformats.org/drawingml/2006/picture">
+                <pic:pic xmlns:pic="http://schemas.openxmlformats.org/drawingml/2006/picture">
+                  <pic:nvPicPr>
+                    <pic:cNvPr id="1126617066" name=""/>
+                    <pic:cNvPicPr/>
+                  </pic:nvPicPr>
+                  <pic:blipFill>
+                    <a:blip r:embed="rId44"/>
+                    <a:stretch>
+                      <a:fillRect/>
+                    </a:stretch>
+                  </pic:blipFill>
+                  <pic:spPr>
+                    <a:xfrm>
+                      <a:off x="0" y="0"/>
+                      <a:ext cx="5731510" cy="3474720"/>
+                    </a:xfrm>
+                    <a:prstGeom prst="rect">
+                      <a:avLst/>
+                    </a:prstGeom>
+                  </pic:spPr>
+                </pic:pic>
+              </a:graphicData>
+            </a:graphic>
+          </wp:inline>
+        </w:drawing>
+      </w:r>
+      <w:r>
+        <w:rPr>
+          <w:rFonts w:ascii="Arial" w:hAnsi="Arial" w:cs="Arial"/>
+          <w:b/>
+          <w:color w:val="92D050"/>
+          <w:sz w:val="24"/>
+          <w:szCs w:val="24"/>
+        </w:rPr>
+        <w:br/>
+      </w:r>
+      <w:r>
+        <w:rPr>
+          <w:rFonts w:ascii="Arial" w:hAnsi="Arial" w:cs="Arial"/>
+          <w:b/>
+          <w:color w:val="92D050"/>
+          <w:sz w:val="24"/>
+          <w:szCs w:val="24"/>
+        </w:rPr>
+        <w:drawing>
+          <wp:inline distT="0" distB="0" distL="0" distR="0" wp14:anchorId="525A2B7C" wp14:editId="684317D9">
+            <wp:extent cx="4846740" cy="2987299"/>
+            <wp:effectExtent l="0" t="0" r="0" b="3810"/>
+            <wp:docPr id="701020154" name="Picture 1"/>
+            <wp:cNvGraphicFramePr>
+              <a:graphicFrameLocks xmlns:a="http://schemas.openxmlformats.org/drawingml/2006/main" noChangeAspect="1"/>
+            </wp:cNvGraphicFramePr>
+            <a:graphic xmlns:a="http://schemas.openxmlformats.org/drawingml/2006/main">
+              <a:graphicData uri="http://schemas.openxmlformats.org/drawingml/2006/picture">
+                <pic:pic xmlns:pic="http://schemas.openxmlformats.org/drawingml/2006/picture">
+                  <pic:nvPicPr>
+                    <pic:cNvPr id="701020154" name=""/>
+                    <pic:cNvPicPr/>
+                  </pic:nvPicPr>
+                  <pic:blipFill>
+                    <a:blip r:embed="rId45"/>
+                    <a:stretch>
+                      <a:fillRect/>
+                    </a:stretch>
+                  </pic:blipFill>
+                  <pic:spPr>
+                    <a:xfrm>
+                      <a:off x="0" y="0"/>
+                      <a:ext cx="4846740" cy="2987299"/>
+                    </a:xfrm>
+                    <a:prstGeom prst="rect">
+                      <a:avLst/>
+                    </a:prstGeom>
+                  </pic:spPr>
+                </pic:pic>
+              </a:graphicData>
+            </a:graphic>
+          </wp:inline>
+        </w:drawing>
+      </w:r>
     </w:p>
     <w:sectPr>
-      <w:footerReference w:type="default" r:id="rId17"/>
+      <w:footerReference w:type="default" r:id="rId46"/>
       <w:pgSz w:w="11906" w:h="16838"/>
       <w:pgMar w:top="630" w:right="1440" w:bottom="1440" w:left="1440" w:header="708" w:footer="708" w:gutter="0"/>
       <w:pgBorders w:offsetFrom="page">
@@ -1915,6 +3823,34 @@
 </w:styles>
 </file>
 
+<file path=word/ink/ink1.xml><?xml version="1.0" encoding="utf-8"?>
+<inkml:ink xmlns:inkml="http://www.w3.org/2003/InkML">
+  <inkml:definitions>
+    <inkml:context xml:id="ctx0">
+      <inkml:inkSource xml:id="inkSrc0">
+        <inkml:traceFormat>
+          <inkml:channel name="X" type="integer" min="-2.14748E9" max="2.14748E9" units="cm"/>
+          <inkml:channel name="Y" type="integer" min="-2.14748E9" max="2.14748E9" units="cm"/>
+          <inkml:channel name="F" type="integer" max="32767" units="dev"/>
+        </inkml:traceFormat>
+        <inkml:channelProperties>
+          <inkml:channelProperty channel="X" name="resolution" value="1000" units="1/cm"/>
+          <inkml:channelProperty channel="Y" name="resolution" value="1000" units="1/cm"/>
+          <inkml:channelProperty channel="F" name="resolution" value="0" units="1/dev"/>
+        </inkml:channelProperties>
+      </inkml:inkSource>
+      <inkml:timestamp xml:id="ts0" timeString="2023-12-30T10:07:18.505"/>
+    </inkml:context>
+    <inkml:brush xml:id="br0">
+      <inkml:brushProperty name="width" value="0.05" units="cm"/>
+      <inkml:brushProperty name="height" value="0.05" units="cm"/>
+      <inkml:brushProperty name="color" value="#E71224"/>
+    </inkml:brush>
+  </inkml:definitions>
+  <inkml:trace contextRef="#ctx0" brushRef="#br0">66 0 24575,'0'22'0,"0"42"0,-4 55 0,-1 42 0,1 41 0,-4 29 0,1 15-1251,0 16 1251,3-8 0,1-22 0,-2-35 0,-1-42 0,2-39 306,0-32-306,2-27 0,1-19 0,0-13 0,1-11-7246</inkml:trace>
+</inkml:ink>
+</file>
+
 <file path=word/theme/theme1.xml><?xml version="1.0" encoding="utf-8"?>
 <a:theme xmlns:a="http://schemas.openxmlformats.org/drawingml/2006/main" name="Office Theme">
   <a:themeElements>

</xml_diff>